<commit_message>
update export template from eu summary
</commit_message>
<xml_diff>
--- a/studio-api/components/WebServer/controllers/export/template/eu-template-session-transcription.docx
+++ b/studio-api/components/WebServer/controllers/export/template/eu-template-session-transcription.docx
@@ -85,11 +85,11 @@
               </w:drawing>
             </w:r>
             <w:sdt>
-              <w:sdtPr>
-                <w:id w:val="1917941666"/>
-                <w:alias w:val="EC Header - Standard"/>
-              </w:sdtPr>
+              <w:sdtPr/>
               <w:sdtContent>
+                <w:r>
+                  <w:rPr/>
+                </w:r>
                 <w:r>
                   <w:rPr/>
                 </w:r>
@@ -117,7 +117,7 @@
             </w:pPr>
             <w:sdt>
               <w:sdtPr>
-                <w:id w:val="588209582"/>
+                <w:id w:val="1969625320"/>
                 <w:dataBinding w:xpath="/Texts/OrgaRoot" w:storeItemID="{4EF90DE6-88B6-4264-9629-4D8DFDFE87D2}"/>
                 <w:text w:multiLine="1"/>
               </w:sdtPr>
@@ -211,28 +211,23 @@
     </w:tbl>
     <w:p>
       <w:pPr>
-        <w:pStyle w:val="Titreprincipal"/>
+        <w:pStyle w:val="TextBody"/>
+        <w:jc w:val="center"/>
         <w:rPr/>
       </w:pPr>
-      <w:sdt>
-        <w:sdtPr>
-          <w:id w:val="564811245"/>
-          <w:placeholder>
-            <w:docPart w:val="DD4FD2A437CA4295BF3BA84C69C11E18"/>
-          </w:placeholder>
-          <w:alias w:val="Speech Title"/>
-        </w:sdtPr>
-        <w:sdtContent>
-          <w:r>
-            <w:rPr/>
-            <w:t>Automatic transcription</w:t>
-          </w:r>
-        </w:sdtContent>
-      </w:sdt>
+      <w:r>
+        <w:rPr>
+          <w:rFonts w:ascii="Liberation Sans" w:hAnsi="Liberation Sans"/>
+          <w:sz w:val="36"/>
+          <w:szCs w:val="36"/>
+        </w:rPr>
+        <w:t>{{title}}</w:t>
+      </w:r>
     </w:p>
     <w:p>
       <w:pPr>
-        <w:pStyle w:val="Context"/>
+        <w:pStyle w:val="Title"/>
+        <w:jc w:val="center"/>
         <w:rPr/>
       </w:pPr>
       <w:r>
@@ -243,18 +238,37 @@
     <w:p>
       <w:pPr>
         <w:pStyle w:val="Context"/>
+        <w:jc w:val="center"/>
         <w:rPr>
-          <w:b/>
-          <w:b/>
-          <w:bCs/>
+          <w:b w:val="false"/>
+          <w:b w:val="false"/>
+          <w:bCs w:val="false"/>
         </w:rPr>
       </w:pPr>
       <w:r>
         <w:rPr>
-          <w:b/>
-          <w:bCs/>
+          <w:b w:val="false"/>
+          <w:bCs w:val="false"/>
         </w:rPr>
-        <w:t>{{datetime}}</w:t>
+        <w:t>Date : {{datetime}}</w:t>
+      </w:r>
+    </w:p>
+    <w:p>
+      <w:pPr>
+        <w:pStyle w:val="LocationDate"/>
+        <w:jc w:val="center"/>
+        <w:rPr>
+          <w:b w:val="false"/>
+          <w:b w:val="false"/>
+          <w:bCs w:val="false"/>
+        </w:rPr>
+      </w:pPr>
+      <w:r>
+        <w:rPr>
+          <w:b w:val="false"/>
+          <w:bCs w:val="false"/>
+        </w:rPr>
+        <w:t>Langue : {{langue}}</w:t>
       </w:r>
     </w:p>
     <w:p>
@@ -279,6 +293,11 @@
     <w:p>
       <w:pPr>
         <w:pStyle w:val="Normal"/>
+        <w:tabs>
+          <w:tab w:val="clear" w:pos="720"/>
+          <w:tab w:val="left" w:pos="1170" w:leader="none"/>
+        </w:tabs>
+        <w:spacing w:before="0" w:after="240"/>
         <w:rPr/>
       </w:pPr>
       <w:r>
@@ -288,6 +307,11 @@
     <w:p>
       <w:pPr>
         <w:pStyle w:val="Normal"/>
+        <w:tabs>
+          <w:tab w:val="clear" w:pos="720"/>
+          <w:tab w:val="left" w:pos="1170" w:leader="none"/>
+        </w:tabs>
+        <w:spacing w:before="0" w:after="240"/>
         <w:rPr/>
       </w:pPr>
       <w:r>
@@ -297,6 +321,11 @@
     <w:p>
       <w:pPr>
         <w:pStyle w:val="Normal"/>
+        <w:tabs>
+          <w:tab w:val="clear" w:pos="720"/>
+          <w:tab w:val="left" w:pos="1170" w:leader="none"/>
+        </w:tabs>
+        <w:spacing w:before="0" w:after="240"/>
         <w:rPr/>
       </w:pPr>
       <w:r>
@@ -306,25 +335,15 @@
     <w:p>
       <w:pPr>
         <w:pStyle w:val="Normal"/>
+        <w:tabs>
+          <w:tab w:val="clear" w:pos="720"/>
+          <w:tab w:val="left" w:pos="1170" w:leader="none"/>
+        </w:tabs>
+        <w:spacing w:before="0" w:after="240"/>
         <w:rPr/>
       </w:pPr>
       <w:r>
         <w:rPr/>
-      </w:r>
-    </w:p>
-    <w:p>
-      <w:pPr>
-        <w:pStyle w:val="Normal"/>
-        <w:tabs>
-          <w:tab w:val="clear" w:pos="720"/>
-          <w:tab w:val="left" w:pos="1170" w:leader="none"/>
-        </w:tabs>
-        <w:spacing w:before="0" w:after="240"/>
-        <w:rPr/>
-      </w:pPr>
-      <w:r>
-        <w:rPr/>
-        <w:tab/>
       </w:r>
     </w:p>
     <w:sectPr>
@@ -386,6 +405,18 @@
     <w:pPr>
       <w:pStyle w:val="FooterLine"/>
       <w:spacing w:before="120" w:after="0"/>
+      <w:jc w:val="left"/>
+      <w:rPr/>
+    </w:pPr>
+    <w:r>
+      <w:rPr/>
+      <w:t>Note: The following is the output of an automatic transcription of a live event. The accuracy of machine generated transcription varies depending on the audio quality, topic and speaker. In some cases, the transcription may be incomplete or inaccurate due to inaudible passages or transcription errors. It is generated as an aid to understanding the proceedings at the event but should not be treated as an accurate verbatim transcription.</w:t>
+    </w:r>
+  </w:p>
+  <w:p>
+    <w:pPr>
+      <w:pStyle w:val="FooterLine"/>
+      <w:spacing w:before="120" w:after="0"/>
       <w:jc w:val="center"/>
       <w:rPr/>
     </w:pPr>
@@ -403,7 +434,7 @@
     </w:r>
     <w:r>
       <w:rPr/>
-      <w:t>0</w:t>
+      <w:t>2</w:t>
     </w:r>
     <w:r>
       <w:rPr/>
@@ -417,7 +448,7 @@
 <w:ftr xmlns:o="urn:schemas-microsoft-com:office:office" xmlns:r="http://schemas.openxmlformats.org/officeDocument/2006/relationships" xmlns:v="urn:schemas-microsoft-com:vml" xmlns:w="http://schemas.openxmlformats.org/wordprocessingml/2006/main" xmlns:w10="urn:schemas-microsoft-com:office:word" xmlns:wp="http://schemas.openxmlformats.org/drawingml/2006/wordprocessingDrawing" xmlns:wps="http://schemas.microsoft.com/office/word/2010/wordprocessingShape" xmlns:wpg="http://schemas.microsoft.com/office/word/2010/wordprocessingGroup" xmlns:mc="http://schemas.openxmlformats.org/markup-compatibility/2006" xmlns:wp14="http://schemas.microsoft.com/office/word/2010/wordprocessingDrawing" xmlns:w14="http://schemas.microsoft.com/office/word/2010/wordml" xmlns:w15="http://schemas.microsoft.com/office/word/2012/wordml" mc:Ignorable="w14 wp14 w15">
   <w:p>
     <w:pPr>
-      <w:pStyle w:val="Pieddepage"/>
+      <w:pStyle w:val="Footer"/>
       <w:rPr>
         <w:lang w:val="en-US"/>
       </w:rPr>
@@ -434,7 +465,7 @@
 <w:hdr xmlns:o="urn:schemas-microsoft-com:office:office" xmlns:r="http://schemas.openxmlformats.org/officeDocument/2006/relationships" xmlns:v="urn:schemas-microsoft-com:vml" xmlns:w="http://schemas.openxmlformats.org/wordprocessingml/2006/main" xmlns:w10="urn:schemas-microsoft-com:office:word" xmlns:wp="http://schemas.openxmlformats.org/drawingml/2006/wordprocessingDrawing" xmlns:wps="http://schemas.microsoft.com/office/word/2010/wordprocessingShape" xmlns:wpg="http://schemas.microsoft.com/office/word/2010/wordprocessingGroup" xmlns:mc="http://schemas.openxmlformats.org/markup-compatibility/2006" xmlns:wp14="http://schemas.microsoft.com/office/word/2010/wordprocessingDrawing" xmlns:w14="http://schemas.microsoft.com/office/word/2010/wordml" xmlns:w15="http://schemas.microsoft.com/office/word/2012/wordml" mc:Ignorable="w14 wp14 w15">
   <w:p>
     <w:pPr>
-      <w:pStyle w:val="Entte"/>
+      <w:pStyle w:val="Header"/>
       <w:rPr/>
     </w:pPr>
     <w:r>
@@ -448,7 +479,7 @@
 <w:hdr xmlns:o="urn:schemas-microsoft-com:office:office" xmlns:r="http://schemas.openxmlformats.org/officeDocument/2006/relationships" xmlns:v="urn:schemas-microsoft-com:vml" xmlns:w="http://schemas.openxmlformats.org/wordprocessingml/2006/main" xmlns:w10="urn:schemas-microsoft-com:office:word" xmlns:wp="http://schemas.openxmlformats.org/drawingml/2006/wordprocessingDrawing" xmlns:wps="http://schemas.microsoft.com/office/word/2010/wordprocessingShape" xmlns:wpg="http://schemas.microsoft.com/office/word/2010/wordprocessingGroup" xmlns:mc="http://schemas.openxmlformats.org/markup-compatibility/2006" xmlns:wp14="http://schemas.microsoft.com/office/word/2010/wordprocessingDrawing" xmlns:w14="http://schemas.microsoft.com/office/word/2010/wordml" xmlns:w15="http://schemas.microsoft.com/office/word/2012/wordml" mc:Ignorable="w14 wp14 w15">
   <w:p>
     <w:pPr>
-      <w:pStyle w:val="Entte"/>
+      <w:pStyle w:val="Header"/>
       <w:rPr/>
     </w:pPr>
     <w:r>
@@ -481,7 +512,7 @@
   <w:abstractNum w:abstractNumId="1">
     <w:lvl w:ilvl="0">
       <w:start w:val="1"/>
-      <w:pStyle w:val="Titre1"/>
+      <w:pStyle w:val="Heading1"/>
       <w:numFmt w:val="decimal"/>
       <w:lvlText w:val="%1."/>
       <w:lvlJc w:val="left"/>
@@ -495,7 +526,7 @@
     </w:lvl>
     <w:lvl w:ilvl="1">
       <w:start w:val="1"/>
-      <w:pStyle w:val="Titre2"/>
+      <w:pStyle w:val="Heading2"/>
       <w:numFmt w:val="decimal"/>
       <w:lvlText w:val="%1.%2."/>
       <w:lvlJc w:val="left"/>
@@ -509,7 +540,7 @@
     </w:lvl>
     <w:lvl w:ilvl="2">
       <w:start w:val="1"/>
-      <w:pStyle w:val="Titre3"/>
+      <w:pStyle w:val="Heading3"/>
       <w:numFmt w:val="decimal"/>
       <w:lvlText w:val="%1.%2.%3."/>
       <w:lvlJc w:val="left"/>
@@ -525,7 +556,7 @@
     </w:lvl>
     <w:lvl w:ilvl="3">
       <w:start w:val="1"/>
-      <w:pStyle w:val="Titre4"/>
+      <w:pStyle w:val="Heading4"/>
       <w:numFmt w:val="decimal"/>
       <w:lvlText w:val="%1.%2.%3.%4."/>
       <w:lvlJc w:val="left"/>
@@ -539,7 +570,7 @@
     </w:lvl>
     <w:lvl w:ilvl="4">
       <w:start w:val="1"/>
-      <w:pStyle w:val="Titre5"/>
+      <w:pStyle w:val="Heading5"/>
       <w:numFmt w:val="decimal"/>
       <w:lvlText w:val="%1.%2.%3.%4.%5."/>
       <w:lvlJc w:val="left"/>
@@ -553,7 +584,7 @@
     </w:lvl>
     <w:lvl w:ilvl="5">
       <w:start w:val="1"/>
-      <w:pStyle w:val="Titre6"/>
+      <w:pStyle w:val="Heading6"/>
       <w:numFmt w:val="decimal"/>
       <w:suff w:val="space"/>
       <w:lvlText w:val="%1.%2.%3.%4.%5.%6."/>
@@ -568,7 +599,7 @@
     </w:lvl>
     <w:lvl w:ilvl="6">
       <w:start w:val="1"/>
-      <w:pStyle w:val="Titre7"/>
+      <w:pStyle w:val="Heading7"/>
       <w:numFmt w:val="decimal"/>
       <w:suff w:val="space"/>
       <w:lvlText w:val="%1.%2.%3.%4.%5.%6.%7."/>
@@ -583,7 +614,7 @@
     </w:lvl>
     <w:lvl w:ilvl="7">
       <w:start w:val="1"/>
-      <w:pStyle w:val="Titre8"/>
+      <w:pStyle w:val="Heading8"/>
       <w:numFmt w:val="decimal"/>
       <w:suff w:val="space"/>
       <w:lvlText w:val="%1.%2.%3.%4.%5.%6.%7.%8."/>
@@ -598,7 +629,7 @@
     </w:lvl>
     <w:lvl w:ilvl="8">
       <w:start w:val="1"/>
-      <w:pStyle w:val="Titre9"/>
+      <w:pStyle w:val="Heading9"/>
       <w:numFmt w:val="decimal"/>
       <w:suff w:val="space"/>
       <w:lvlText w:val="%1.%2.%3.%4.%5.%6.%7.%8.%9."/>
@@ -3455,7 +3486,7 @@
       <w:lang w:val="en-GB" w:eastAsia="en-US" w:bidi="ar-SA"/>
     </w:rPr>
   </w:style>
-  <w:style w:type="paragraph" w:styleId="Titre1">
+  <w:style w:type="paragraph" w:styleId="Heading1">
     <w:name w:val="Heading 1"/>
     <w:basedOn w:val="Normal"/>
     <w:next w:val="Text1"/>
@@ -3475,7 +3506,7 @@
       <w:smallCaps/>
     </w:rPr>
   </w:style>
-  <w:style w:type="paragraph" w:styleId="Titre2">
+  <w:style w:type="paragraph" w:styleId="Heading2">
     <w:name w:val="Heading 2"/>
     <w:basedOn w:val="Normal"/>
     <w:next w:val="Text2"/>
@@ -3493,7 +3524,7 @@
       <w:b/>
     </w:rPr>
   </w:style>
-  <w:style w:type="paragraph" w:styleId="Titre3">
+  <w:style w:type="paragraph" w:styleId="Heading3">
     <w:name w:val="Heading 3"/>
     <w:basedOn w:val="Normal"/>
     <w:next w:val="Text3"/>
@@ -3511,7 +3542,7 @@
       <w:i/>
     </w:rPr>
   </w:style>
-  <w:style w:type="paragraph" w:styleId="Titre4">
+  <w:style w:type="paragraph" w:styleId="Heading4">
     <w:name w:val="Heading 4"/>
     <w:basedOn w:val="Normal"/>
     <w:next w:val="Text4"/>
@@ -3527,7 +3558,7 @@
     </w:pPr>
     <w:rPr/>
   </w:style>
-  <w:style w:type="paragraph" w:styleId="Titre5">
+  <w:style w:type="paragraph" w:styleId="Heading5">
     <w:name w:val="Heading 5"/>
     <w:basedOn w:val="Normal"/>
     <w:next w:val="Normal"/>
@@ -3543,7 +3574,7 @@
     </w:pPr>
     <w:rPr/>
   </w:style>
-  <w:style w:type="paragraph" w:styleId="Titre6">
+  <w:style w:type="paragraph" w:styleId="Heading6">
     <w:name w:val="Heading 6"/>
     <w:basedOn w:val="Normal"/>
     <w:next w:val="Normal"/>
@@ -3559,7 +3590,7 @@
     </w:pPr>
     <w:rPr/>
   </w:style>
-  <w:style w:type="paragraph" w:styleId="Titre7">
+  <w:style w:type="paragraph" w:styleId="Heading7">
     <w:name w:val="Heading 7"/>
     <w:basedOn w:val="Normal"/>
     <w:next w:val="Normal"/>
@@ -3575,7 +3606,7 @@
     </w:pPr>
     <w:rPr/>
   </w:style>
-  <w:style w:type="paragraph" w:styleId="Titre8">
+  <w:style w:type="paragraph" w:styleId="Heading8">
     <w:name w:val="Heading 8"/>
     <w:basedOn w:val="Normal"/>
     <w:next w:val="Normal"/>
@@ -3591,7 +3622,7 @@
     </w:pPr>
     <w:rPr/>
   </w:style>
-  <w:style w:type="paragraph" w:styleId="Titre9">
+  <w:style w:type="paragraph" w:styleId="Heading9">
     <w:name w:val="Heading 9"/>
     <w:basedOn w:val="Normal"/>
     <w:next w:val="Normal"/>
@@ -3692,6 +3723,7 @@
   </w:style>
   <w:style w:type="character" w:styleId="Ancredenotedebasdepage">
     <w:name w:val="Ancre de note de bas de page"/>
+    <w:qFormat/>
     <w:rPr>
       <w:vertAlign w:val="superscript"/>
     </w:rPr>
@@ -3702,6 +3734,7 @@
     <w:uiPriority w:val="99"/>
     <w:semiHidden/>
     <w:unhideWhenUsed/>
+    <w:qFormat/>
     <w:locked/>
     <w:rsid w:val="00d4385e"/>
     <w:rPr>
@@ -3724,22 +3757,22 @@
     <w:qFormat/>
     <w:rPr/>
   </w:style>
-  <w:style w:type="paragraph" w:styleId="Titre">
-    <w:name w:val="Titre"/>
+  <w:style w:type="paragraph" w:styleId="Heading">
+    <w:name w:val="Heading"/>
     <w:basedOn w:val="Normal"/>
-    <w:next w:val="Corpsdetexte"/>
+    <w:next w:val="TextBody"/>
     <w:qFormat/>
     <w:pPr>
       <w:keepNext w:val="true"/>
       <w:spacing w:before="240" w:after="120"/>
     </w:pPr>
     <w:rPr>
-      <w:rFonts w:ascii="Liberation Sans" w:hAnsi="Liberation Sans" w:eastAsia="Noto Sans CJK SC" w:cs="Lohit Devanagari"/>
+      <w:rFonts w:ascii="Liberation Sans" w:hAnsi="Liberation Sans" w:eastAsia="Noto Sans" w:cs="Noto Sans Devanagari"/>
       <w:sz w:val="28"/>
       <w:szCs w:val="28"/>
     </w:rPr>
   </w:style>
-  <w:style w:type="paragraph" w:styleId="Corpsdetexte">
+  <w:style w:type="paragraph" w:styleId="TextBody">
     <w:name w:val="Body Text"/>
     <w:basedOn w:val="Normal"/>
     <w:pPr>
@@ -3747,15 +3780,15 @@
     </w:pPr>
     <w:rPr/>
   </w:style>
-  <w:style w:type="paragraph" w:styleId="Liste">
+  <w:style w:type="paragraph" w:styleId="List">
     <w:name w:val="List"/>
-    <w:basedOn w:val="Corpsdetexte"/>
+    <w:basedOn w:val="TextBody"/>
     <w:pPr/>
     <w:rPr>
       <w:rFonts w:cs="Lohit Devanagari"/>
     </w:rPr>
   </w:style>
-  <w:style w:type="paragraph" w:styleId="Lgende">
+  <w:style w:type="paragraph" w:styleId="Caption">
     <w:name w:val="Caption"/>
     <w:basedOn w:val="Normal"/>
     <w:qFormat/>
@@ -3782,6 +3815,21 @@
       <w:rFonts w:cs="Lohit Devanagari"/>
     </w:rPr>
   </w:style>
+  <w:style w:type="paragraph" w:styleId="Titre">
+    <w:name w:val="Titre"/>
+    <w:basedOn w:val="Normal"/>
+    <w:next w:val="TextBody"/>
+    <w:qFormat/>
+    <w:pPr>
+      <w:keepNext w:val="true"/>
+      <w:spacing w:before="240" w:after="120"/>
+    </w:pPr>
+    <w:rPr>
+      <w:rFonts w:ascii="Liberation Sans" w:hAnsi="Liberation Sans" w:eastAsia="Noto Sans CJK SC" w:cs="Lohit Devanagari"/>
+      <w:sz w:val="28"/>
+      <w:szCs w:val="28"/>
+    </w:rPr>
+  </w:style>
   <w:style w:type="paragraph" w:styleId="ChapterTitle" w:customStyle="1">
     <w:name w:val="ChapterTitle"/>
     <w:basedOn w:val="Normal"/>
@@ -3878,7 +3926,7 @@
       <w:sz w:val="24"/>
     </w:rPr>
   </w:style>
-  <w:style w:type="paragraph" w:styleId="Notedefin">
+  <w:style w:type="paragraph" w:styleId="Endnote">
     <w:name w:val="Endnote Text"/>
     <w:basedOn w:val="Normal"/>
     <w:semiHidden/>
@@ -3898,7 +3946,14 @@
     <w:pPr/>
     <w:rPr/>
   </w:style>
-  <w:style w:type="paragraph" w:styleId="Pieddepage">
+  <w:style w:type="paragraph" w:styleId="HeaderandFooter">
+    <w:name w:val="Header and Footer"/>
+    <w:basedOn w:val="Normal"/>
+    <w:qFormat/>
+    <w:pPr/>
+    <w:rPr/>
+  </w:style>
+  <w:style w:type="paragraph" w:styleId="Footer">
     <w:name w:val="Footer"/>
     <w:basedOn w:val="Normal"/>
     <w:uiPriority w:val="2"/>
@@ -3913,8 +3968,8 @@
   </w:style>
   <w:style w:type="paragraph" w:styleId="FooterLine" w:customStyle="1">
     <w:name w:val="Footer Line"/>
-    <w:basedOn w:val="Pieddepage"/>
-    <w:next w:val="Pieddepage"/>
+    <w:basedOn w:val="Footer"/>
+    <w:next w:val="Footer"/>
     <w:uiPriority w:val="2"/>
     <w:qFormat/>
     <w:pPr>
@@ -3927,7 +3982,7 @@
     </w:pPr>
     <w:rPr/>
   </w:style>
-  <w:style w:type="paragraph" w:styleId="Notedebasdepage">
+  <w:style w:type="paragraph" w:styleId="Footnote">
     <w:name w:val="Footnote Text"/>
     <w:basedOn w:val="Normal"/>
     <w:semiHidden/>
@@ -4421,7 +4476,7 @@
   </w:style>
   <w:style w:type="paragraph" w:styleId="NumPar1" w:customStyle="1">
     <w:name w:val="NumPar 1"/>
-    <w:basedOn w:val="Titre1"/>
+    <w:basedOn w:val="Heading1"/>
     <w:uiPriority w:val="1"/>
     <w:qFormat/>
     <w:pPr>
@@ -4441,7 +4496,7 @@
   </w:style>
   <w:style w:type="paragraph" w:styleId="NumPar2" w:customStyle="1">
     <w:name w:val="NumPar 2"/>
-    <w:basedOn w:val="Titre2"/>
+    <w:basedOn w:val="Heading2"/>
     <w:uiPriority w:val="1"/>
     <w:qFormat/>
     <w:pPr>
@@ -4458,7 +4513,7 @@
   </w:style>
   <w:style w:type="paragraph" w:styleId="NumPar3" w:customStyle="1">
     <w:name w:val="NumPar 3"/>
-    <w:basedOn w:val="Titre3"/>
+    <w:basedOn w:val="Heading3"/>
     <w:uiPriority w:val="1"/>
     <w:qFormat/>
     <w:pPr>
@@ -4475,7 +4530,7 @@
   </w:style>
   <w:style w:type="paragraph" w:styleId="NumPar4" w:customStyle="1">
     <w:name w:val="NumPar 4"/>
-    <w:basedOn w:val="Titre4"/>
+    <w:basedOn w:val="Heading4"/>
     <w:uiPriority w:val="1"/>
     <w:qFormat/>
     <w:pPr>
@@ -4508,7 +4563,7 @@
   <w:style w:type="paragraph" w:styleId="SectionTitle" w:customStyle="1">
     <w:name w:val="SectionTitle"/>
     <w:basedOn w:val="Normal"/>
-    <w:next w:val="Titre1"/>
+    <w:next w:val="Heading1"/>
     <w:uiPriority w:val="1"/>
     <w:qFormat/>
     <w:pPr>
@@ -4779,7 +4834,7 @@
     </w:pPr>
     <w:rPr/>
   </w:style>
-  <w:style w:type="paragraph" w:styleId="Titreprincipal">
+  <w:style w:type="paragraph" w:styleId="Title">
     <w:name w:val="Title"/>
     <w:basedOn w:val="Normal"/>
     <w:next w:val="Context"/>
@@ -4795,7 +4850,7 @@
       <w:sz w:val="40"/>
     </w:rPr>
   </w:style>
-  <w:style w:type="paragraph" w:styleId="Tabledesmatiresniveau1">
+  <w:style w:type="paragraph" w:styleId="Contents1">
     <w:name w:val="TOC 1"/>
     <w:basedOn w:val="Normal"/>
     <w:next w:val="Normal"/>
@@ -4810,7 +4865,7 @@
     </w:pPr>
     <w:rPr/>
   </w:style>
-  <w:style w:type="paragraph" w:styleId="Tabledesmatiresniveau2">
+  <w:style w:type="paragraph" w:styleId="Contents2">
     <w:name w:val="TOC 2"/>
     <w:basedOn w:val="Normal"/>
     <w:next w:val="Normal"/>
@@ -4825,7 +4880,7 @@
     </w:pPr>
     <w:rPr/>
   </w:style>
-  <w:style w:type="paragraph" w:styleId="Tabledesmatiresniveau3">
+  <w:style w:type="paragraph" w:styleId="Contents3">
     <w:name w:val="TOC 3"/>
     <w:basedOn w:val="Normal"/>
     <w:next w:val="Normal"/>
@@ -4840,7 +4895,7 @@
     </w:pPr>
     <w:rPr/>
   </w:style>
-  <w:style w:type="paragraph" w:styleId="Tabledesmatiresniveau4">
+  <w:style w:type="paragraph" w:styleId="Contents4">
     <w:name w:val="TOC 4"/>
     <w:basedOn w:val="Normal"/>
     <w:next w:val="Normal"/>
@@ -4855,7 +4910,7 @@
     </w:pPr>
     <w:rPr/>
   </w:style>
-  <w:style w:type="paragraph" w:styleId="Tabledesmatiresniveau5">
+  <w:style w:type="paragraph" w:styleId="Contents5">
     <w:name w:val="TOC 5"/>
     <w:basedOn w:val="Normal"/>
     <w:next w:val="Normal"/>
@@ -4872,7 +4927,7 @@
       <w:caps/>
     </w:rPr>
   </w:style>
-  <w:style w:type="paragraph" w:styleId="Tabledesmatiresniveau6">
+  <w:style w:type="paragraph" w:styleId="Contents6">
     <w:name w:val="TOC 6"/>
     <w:basedOn w:val="Normal"/>
     <w:next w:val="Normal"/>
@@ -4889,13 +4944,13 @@
       <w:caps/>
     </w:rPr>
   </w:style>
-  <w:style w:type="paragraph" w:styleId="Indexlexicaltitre">
+  <w:style w:type="paragraph" w:styleId="IndexHeading">
     <w:name w:val="Index Heading"/>
     <w:basedOn w:val="Titre"/>
     <w:pPr/>
     <w:rPr/>
   </w:style>
-  <w:style w:type="paragraph" w:styleId="Titredetabledesmatires">
+  <w:style w:type="paragraph" w:styleId="ContentsHeading">
     <w:name w:val="TOC Heading"/>
     <w:basedOn w:val="Normal"/>
     <w:next w:val="Normal"/>
@@ -4955,7 +5010,7 @@
     </w:pPr>
     <w:rPr/>
   </w:style>
-  <w:style w:type="paragraph" w:styleId="Entte">
+  <w:style w:type="paragraph" w:styleId="Header">
     <w:name w:val="Header"/>
     <w:basedOn w:val="Normal"/>
     <w:link w:val="HeaderChar"/>
@@ -4990,6 +5045,20 @@
       <w:sz w:val="20"/>
       <w:szCs w:val="20"/>
       <w:lang w:val="en-GB" w:eastAsia="en-US" w:bidi="ar-SA"/>
+    </w:rPr>
+  </w:style>
+  <w:style w:type="paragraph" w:styleId="Subtitle">
+    <w:name w:val="Subtitle"/>
+    <w:basedOn w:val="Heading"/>
+    <w:next w:val="TextBody"/>
+    <w:qFormat/>
+    <w:pPr>
+      <w:spacing w:before="60" w:after="120"/>
+      <w:jc w:val="center"/>
+    </w:pPr>
+    <w:rPr>
+      <w:sz w:val="36"/>
+      <w:szCs w:val="36"/>
     </w:rPr>
   </w:style>
   <w:style w:type="numbering" w:styleId="NoList" w:default="1">
@@ -9637,454 +9706,4 @@
     </a:ext>
   </a:extLst>
 </a:theme>
-</file>
-
-<file path=customXml/item1.xml><?xml version="1.0" encoding="utf-8"?>
-<Author Role="Creator" AuthorRoleName="Writer" AuthorRoleId="a4fbaff4-b07c-48b4-a21e-e7b9eedf3796">
-  <Id>628dda5e-8e87-4087-a3e0-a76ba3ca89e4</Id>
-  <Names>
-    <Latin>
-      <FirstName>Mihaela</FirstName>
-      <LastName>CALACEAN</LastName>
-    </Latin>
-    <Greek>
-      <FirstName/>
-      <LastName/>
-    </Greek>
-    <Cyrillic>
-      <FirstName/>
-      <LastName/>
-    </Cyrillic>
-    <DocumentScript>
-      <FirstName>Mihaela</FirstName>
-      <LastName>CALACEAN</LastName>
-      <FullName>Mihaela CALACEAN</FullName>
-    </DocumentScript>
-  </Names>
-  <Initials>MC</Initials>
-  <Gender>f</Gender>
-  <Email/>
-  <Service>SCIC.C.3.001</Service>
-  <Function ADCode="" ShowInSignature="true" ShowInHeader="false" HeaderText=""/>
-  <WebAddress/>
-  <FunctionalMailbox/>
-  <InheritedWebAddress>WebAddress</InheritedWebAddress>
-  <OrgaEntity1>
-    <Id>37ef03dd-4c7b-4554-9012-e8ee25c84a83</Id>
-    <LogicalLevel>1</LogicalLevel>
-    <Name>SCIC</Name>
-    <HeadLine1>DIRECTORATE GENERAL FOR INTERPRETATION</HeadLine1>
-    <HeadLine2/>
-    <PrimaryAddressId>f03b5801-04c9-4931-aa17-c6d6c70bc579</PrimaryAddressId>
-    <SecondaryAddressId/>
-    <WebAddress>WebAddress</WebAddress>
-    <InheritedWebAddress>WebAddress</InheritedWebAddress>
-    <ShowInHeader>true</ShowInHeader>
-  </OrgaEntity1>
-  <OrgaEntity2>
-    <Id>859980e6-6ec8-4e75-914e-135f258394e5</Id>
-    <LogicalLevel>2</LogicalLevel>
-    <Name>SCIC.C</Name>
-    <HeadLine1>and Corporate Services</HeadLine1>
-    <HeadLine2/>
-    <PrimaryAddressId>f03b5801-04c9-4931-aa17-c6d6c70bc579</PrimaryAddressId>
-    <SecondaryAddressId/>
-    <WebAddress/>
-    <InheritedWebAddress>WebAddress</InheritedWebAddress>
-    <ShowInHeader>true</ShowInHeader>
-  </OrgaEntity2>
-  <OrgaEntity3>
-    <Id>b7baa9f9-08cd-481e-9213-718a94596415</Id>
-    <LogicalLevel>3</LogicalLevel>
-    <Name>SCIC.C.3</Name>
-    <HeadLine1>Srategic Planning and Reporting, Internal Control and Language Technologies</HeadLine1>
-    <HeadLine2/>
-    <PrimaryAddressId>f03b5801-04c9-4931-aa17-c6d6c70bc579</PrimaryAddressId>
-    <SecondaryAddressId/>
-    <WebAddress/>
-    <InheritedWebAddress>WebAddress</InheritedWebAddress>
-    <ShowInHeader>true</ShowInHeader>
-  </OrgaEntity3>
-  <Hierarchy>
-    <OrgaEntity>
-      <Id>37ef03dd-4c7b-4554-9012-e8ee25c84a83</Id>
-      <LogicalLevel>1</LogicalLevel>
-      <Name>SCIC</Name>
-      <HeadLine1>DIRECTORATE GENERAL FOR INTERPRETATION</HeadLine1>
-      <HeadLine2/>
-      <PrimaryAddressId>f03b5801-04c9-4931-aa17-c6d6c70bc579</PrimaryAddressId>
-      <SecondaryAddressId/>
-      <WebAddress>WebAddress</WebAddress>
-      <InheritedWebAddress>WebAddress</InheritedWebAddress>
-      <ShowInHeader>true</ShowInHeader>
-    </OrgaEntity>
-    <OrgaEntity>
-      <Id>859980e6-6ec8-4e75-914e-135f258394e5</Id>
-      <LogicalLevel>2</LogicalLevel>
-      <Name>SCIC.C</Name>
-      <HeadLine1>Resources and Corporate Services</HeadLine1>
-      <HeadLine2/>
-      <PrimaryAddressId>f03b5801-04c9-4931-aa17-c6d6c70bc579</PrimaryAddressId>
-      <SecondaryAddressId/>
-      <WebAddress/>
-      <InheritedWebAddress>WebAddress</InheritedWebAddress>
-      <ShowInHeader>true</ShowInHeader>
-    </OrgaEntity>
-    <OrgaEntity>
-      <Id>b7baa9f9-08cd-481e-9213-718a94596415</Id>
-      <LogicalLevel>3</LogicalLevel>
-      <Name>SCIC.C.3</Name>
-      <HeadLine1>Strategic Planning and Reporting, Internal Control and Language Technologies</HeadLine1>
-      <HeadLine2/>
-      <PrimaryAddressId>f03b5801-04c9-4931-aa17-c6d6c70bc579</PrimaryAddressId>
-      <SecondaryAddressId/>
-      <WebAddress/>
-      <InheritedWebAddress>WebAddress</InheritedWebAddress>
-      <ShowInHeader>true</ShowInHeader>
-    </OrgaEntity>
-  </Hierarchy>
-  <Addresses>
-    <Address>
-      <Id>f03b5801-04c9-4931-aa17-c6d6c70bc579</Id>
-      <Name>Brussels</Name>
-      <PhoneNumberPrefix>+32 229-</PhoneNumberPrefix>
-      <TranslatedName>Brussels</TranslatedName>
-      <Location>Brussels,</Location>
-      <Footer>Commission européenne/Europese Commissie, 1049 Bruxelles/Brussel, BELGIQUE/BELGIË</Footer>
-    </Address>
-  </Addresses>
-  <JobAssignmentId/>
-  <MainWorkplace IsMain="true">
-    <AddressId>f03b5801-04c9-4931-aa17-c6d6c70bc579</AddressId>
-    <Fax/>
-    <Phone>+32 229-59215</Phone>
-    <Office>L107 04/DCS</Office>
-  </MainWorkplace>
-  <Workplaces>
-    <Workplace IsMain="true">
-      <AddressId>f03b5801-04c9-4931-aa17-c6d6c70bc579</AddressId>
-      <Fax/>
-      <Phone>+32 229-59215</Phone>
-      <Office>L107 04/DCS</Office>
-    </Workplace>
-  </Workplaces>
-</Author>
-</file>
-
-<file path=customXml/item2.xml><?xml version="1.0" encoding="utf-8"?>
-<?mso-contentType ?>
-<FormTemplates xmlns="http://schemas.microsoft.com/sharepoint/v3/contenttype/forms">
-  <Display>DocumentLibraryForm</Display>
-  <Edit>DocumentLibraryForm</Edit>
-  <New>DocumentLibraryForm</New>
-</FormTemplates>
-</file>
-
-<file path=customXml/item3.xml><?xml version="1.0" encoding="utf-8"?>
-<Texts>
-  <SensitiveFootnoteHyperlink>{field:HYPERLINK "https://europa.eu/!db43PX" |https://europa.eu/!db43PX}</SensitiveFootnoteHyperlink>
-  <SecuritySecurityMatter>Security Matter</SecuritySecurityMatter>
-  <SensitiveLabel>Sensitive</SensitiveLabel>
-  <SensitiveHandling>Distribution only on a need-to-know basis. Do not read or carry openly in public places. Must be encrypted in transmission and stored securely, where possible by using encrypted storage. Destroy copies by shredding or secure deletion. Full handling instructions: </SensitiveHandling>
-  <MarkingUntilText>UNTIL</MarkingUntilText>
-  <OrgaRoot>EUROPEAN COMMISSION</OrgaRoot>
-  <SecurityPharma>Pharma Investigations</SecurityPharma>
-  <ClimaSensitive>CLIMA</ClimaSensitive>
-  <SecurityEmbargo>EMBARGO UNTIL</SecurityEmbargo>
-  <Contact>Contact:</Contact>
-  <Contacts>Contacts:</Contacts>
-  <SecurityIasOperations>IAS Operations</SecurityIasOperations>
-  <SensitiveHandlingIASOperations>The marking is applied to operational documents handled in the context of audits, consulting engagements and risk assessments of the Internal Audit Service. Distribution of the documents is based on a strictly ‘need-to-know’ basis. Recipients of the documents must adhere to the same marking and handling rules, preventing unauthorised persons from accessing such documents or information. When a document marked ‘{bold:SENSITIVE}: {italic:IAS Operations}’ is sent via e-mail, it must be encrypted and a disclaimer must be added in a signature. Any person receiving documents and all associated information marked ‘{bold:SENSITIVE}: {italic:IAS Operations}’ who is not the intended recipient must inform the sender and destroy the documents by appropriate secure means. The documents may contain personal data as defined in Article 3(1) of Regulation (EU) 2018/1725. Recipients are subject to the responsibilities defined in this article.</SensitiveHandlingIASOperations>
-  <SensitiveFootnoteHyperlinkIASOperations>Handling instructions for SENSITIVE information are given at {field: HYPERLINK "https://europa.eu/!db43PX" |https://europa.eu/!db43PX}.</SensitiveFootnoteHyperlinkIASOperations>
-  <EmbargoUnlimited>Embargo (Unlimited)</EmbargoUnlimited>
-  <SecurityCompOperations>COMP Operations</SecurityCompOperations>
-  <SecurityOpinionLegalService>Opinion of the Legal Service</SecurityOpinionLegalService>
-  <FooterPhone>Tel. direct line</FooterPhone>
-  <FooterFax>Fax</FooterFax>
-  <FooterOffice>Office:</FooterOffice>
-  <PharmaSpecialHandlingLabel>Pharma Investigations</PharmaSpecialHandlingLabel>
-  <SpecialHandlingFootnote>Special handling instructions are given at </SpecialHandlingFootnote>
-  <PharmaSpecialHandlingHyperlink>{field:HYPERLINK "https://myintracomm.ec.europa.eu/corp/security/EN/newDS3/SensitiveInformation/Pages/SPECIAL-HANDLING-INFORMATION-Pharma-investigations.aspx?ln=en" |https://myintracomm.ec.europa.eu/corp/security/EN/newDS3/SensitiveInformation/Pages/SPECIAL-HANDLING-INFORMATION-Pharma-investigations.aspx?ln=en}</PharmaSpecialHandlingHyperlink>
-  <SpecialHandlingLabel>Special Handling</SpecialHandlingLabel>
-  <TOCHeading>Table of Contents</TOCHeading>
-  <DAC.Line2>EMPLOYMENT, SOCIAL AFFAIRS AND INCLUSION</DAC.Line2>
-  <DAC.Line3>REGIONAL AND URBAN POLICY</DAC.Line3>
-  <DAC.Line1>DIRECTORATES-GENERAL</DAC.Line1>
-  <CLIMASpecialHandlingHyperlink>{field:HYPERLINK "https://myintracomm.ec.europa.eu/corp/security/EN/newDS3/SensitiveInformation/Pages/SPECIAL-HANDLING-INFORMATION-DG-CLIMA.aspx?ln=en" |https://myintracomm.ec.europa.eu/corp/security/EN/newDS3/SensitiveInformation/Pages/SPECIAL-HANDLING-INFORMATION-DG-CLIMA.aspx?ln=en}</CLIMASpecialHandlingHyperlink>
-  <CLIMASpecialHandlingLabel>CLIMA</CLIMASpecialHandlingLabel>
-  <ContactFax>fax</ContactFax>
-  <ContactTextPattern>%Name%[, %Function%][, %Office%][, %Phone%][, %Fax%][, %Email%][, %Dg%][, %Directorate%][, %Unit%]</ContactTextPattern>
-  <ContactTel>tel.</ContactTel>
-  <ContactOffice>office</ContactOffice>
-  <SecurityMedicalSecret>Medical Secret</SecurityMedicalSecret>
-  <SecurityStaffMatter>Staff Matter</SecurityStaffMatter>
-  <SecurityMediationServiceMatter>Mediation Service</SecurityMediationServiceMatter>
-  <SecurityReleasable>RELEASABLE TO:</SecurityReleasable>
-  <CourtProceduralDocuments>Court Procedural Documents</CourtProceduralDocuments>
-  <SecurityInvestigationsDisciplinary>Investigations and Disciplinary Matters</SecurityInvestigationsDisciplinary>
-  <SecurityOlafInvestigations>OLAF Investigations</SecurityOlafInvestigations>
-  <OLAFSpecialHandlingLabel>OLAF Investigations</OLAFSpecialHandlingLabel>
-  <OLAFSpecialHandlingHyperlink>{field:HYPERLINK "https://myintracomm.ec.europa.eu/corp/security/EN/newDS3/SensitiveInformation/Pages/SPECIAL-HANDLING-INFORMATION-OLAF-Investigations.aspx?ln=en" |https://myintracomm.ec.europa.eu/corp/security/EN/newDS3/SensitiveInformation/Pages/SPECIAL-HANDLING-INFORMATION-OLAF-Investigations.aspx?ln=en}</OLAFSpecialHandlingHyperlink>
-  <COMPSpecialHandlingLabel>COMP</COMPSpecialHandlingLabel>
-  <COMPSpecialHandlingHyperlink>{field:HYPERLINK "https://myintracomm.ec.europa.eu/corp/security/EN/newDS3/SensitiveInformation/Pages/SPECIAL-HANDLING-INFORMATION-DG-COMP.aspx?ln=en" |https://myintracomm.ec.europa.eu/corp/security/EN/newDS3/SensitiveInformation/Pages/SPECIAL-HANDLING-INFORMATION-DG-COMP.aspx?ln=en}</COMPSpecialHandlingHyperlink>
-  <DateFormatShort>dd/MM/yyyy</DateFormatShort>
-  <DateFormatLong>d MMMM yyyy</DateFormatLong>
-</Texts>
-</file>
-
-<file path=customXml/item4.xml><?xml version="1.0" encoding="utf-8"?>
-<ct:contentTypeSchema xmlns:ct="http://schemas.microsoft.com/office/2006/metadata/contentType" xmlns:ma="http://schemas.microsoft.com/office/2006/metadata/properties/metaAttributes" ct:_="" ma:_="" ma:contentTypeName="Document" ma:contentTypeID="0x0101002EB06DECA5663C46A25228468530AF33" ma:contentTypeVersion="7" ma:contentTypeDescription="Create a new document." ma:contentTypeScope="" ma:versionID="9a8b980964e3aca3f709be2c016bd7ad">
-  <xsd:schema xmlns:xsd="http://www.w3.org/2001/XMLSchema" xmlns:xs="http://www.w3.org/2001/XMLSchema" xmlns:p="http://schemas.microsoft.com/office/2006/metadata/properties" xmlns:ns2="b4f06535-9e84-4b34-be76-e3d4f4c5c0a5" xmlns:ns3="6e4c1d7a-e683-4948-9734-36f99d5e1dd9" targetNamespace="http://schemas.microsoft.com/office/2006/metadata/properties" ma:root="true" ma:fieldsID="903e5a6c820a230f09a703efae5369d0" ns2:_="" ns3:_="">
-    <xsd:import namespace="b4f06535-9e84-4b34-be76-e3d4f4c5c0a5"/>
-    <xsd:import namespace="6e4c1d7a-e683-4948-9734-36f99d5e1dd9"/>
-    <xsd:element name="properties">
-      <xsd:complexType>
-        <xsd:sequence>
-          <xsd:element name="documentManagement">
-            <xsd:complexType>
-              <xsd:all>
-                <xsd:element ref="ns2:MediaServiceMetadata" minOccurs="0"/>
-                <xsd:element ref="ns2:MediaServiceFastMetadata" minOccurs="0"/>
-                <xsd:element ref="ns2:MediaServiceObjectDetectorVersions" minOccurs="0"/>
-                <xsd:element ref="ns2:MediaLengthInSeconds" minOccurs="0"/>
-                <xsd:element ref="ns3:SharedWithUsers" minOccurs="0"/>
-                <xsd:element ref="ns3:SharedWithDetails" minOccurs="0"/>
-                <xsd:element ref="ns2:MediaServiceDateTaken" minOccurs="0"/>
-              </xsd:all>
-            </xsd:complexType>
-          </xsd:element>
-        </xsd:sequence>
-      </xsd:complexType>
-    </xsd:element>
-  </xsd:schema>
-  <xsd:schema xmlns:xsd="http://www.w3.org/2001/XMLSchema" xmlns:xs="http://www.w3.org/2001/XMLSchema" xmlns:dms="http://schemas.microsoft.com/office/2006/documentManagement/types" xmlns:pc="http://schemas.microsoft.com/office/infopath/2007/PartnerControls" targetNamespace="b4f06535-9e84-4b34-be76-e3d4f4c5c0a5" elementFormDefault="qualified">
-    <xsd:import namespace="http://schemas.microsoft.com/office/2006/documentManagement/types"/>
-    <xsd:import namespace="http://schemas.microsoft.com/office/infopath/2007/PartnerControls"/>
-    <xsd:element name="MediaServiceMetadata" ma:index="8" nillable="true" ma:displayName="MediaServiceMetadata" ma:hidden="true" ma:internalName="MediaServiceMetadata" ma:readOnly="true">
-      <xsd:simpleType>
-        <xsd:restriction base="dms:Note"/>
-      </xsd:simpleType>
-    </xsd:element>
-    <xsd:element name="MediaServiceFastMetadata" ma:index="9" nillable="true" ma:displayName="MediaServiceFastMetadata" ma:hidden="true" ma:internalName="MediaServiceFastMetadata" ma:readOnly="true">
-      <xsd:simpleType>
-        <xsd:restriction base="dms:Note"/>
-      </xsd:simpleType>
-    </xsd:element>
-    <xsd:element name="MediaServiceObjectDetectorVersions" ma:index="10" nillable="true" ma:displayName="MediaServiceObjectDetectorVersions" ma:hidden="true" ma:indexed="true" ma:internalName="MediaServiceObjectDetectorVersions" ma:readOnly="true">
-      <xsd:simpleType>
-        <xsd:restriction base="dms:Text"/>
-      </xsd:simpleType>
-    </xsd:element>
-    <xsd:element name="MediaLengthInSeconds" ma:index="11" nillable="true" ma:displayName="MediaLengthInSeconds" ma:hidden="true" ma:internalName="MediaLengthInSeconds" ma:readOnly="true">
-      <xsd:simpleType>
-        <xsd:restriction base="dms:Unknown"/>
-      </xsd:simpleType>
-    </xsd:element>
-    <xsd:element name="MediaServiceDateTaken" ma:index="14" nillable="true" ma:displayName="MediaServiceDateTaken" ma:hidden="true" ma:indexed="true" ma:internalName="MediaServiceDateTaken" ma:readOnly="true">
-      <xsd:simpleType>
-        <xsd:restriction base="dms:Text"/>
-      </xsd:simpleType>
-    </xsd:element>
-  </xsd:schema>
-  <xsd:schema xmlns:xsd="http://www.w3.org/2001/XMLSchema" xmlns:xs="http://www.w3.org/2001/XMLSchema" xmlns:dms="http://schemas.microsoft.com/office/2006/documentManagement/types" xmlns:pc="http://schemas.microsoft.com/office/infopath/2007/PartnerControls" targetNamespace="6e4c1d7a-e683-4948-9734-36f99d5e1dd9" elementFormDefault="qualified">
-    <xsd:import namespace="http://schemas.microsoft.com/office/2006/documentManagement/types"/>
-    <xsd:import namespace="http://schemas.microsoft.com/office/infopath/2007/PartnerControls"/>
-    <xsd:element name="SharedWithUsers" ma:index="12" nillable="true" ma:displayName="Shared With" ma:internalName="SharedWithUsers" ma:readOnly="true">
-      <xsd:complexType>
-        <xsd:complexContent>
-          <xsd:extension base="dms:UserMulti">
-            <xsd:sequence>
-              <xsd:element name="UserInfo" minOccurs="0" maxOccurs="unbounded">
-                <xsd:complexType>
-                  <xsd:sequence>
-                    <xsd:element name="DisplayName" type="xsd:string" minOccurs="0"/>
-                    <xsd:element name="AccountId" type="dms:UserId" minOccurs="0" nillable="true"/>
-                    <xsd:element name="AccountType" type="xsd:string" minOccurs="0"/>
-                  </xsd:sequence>
-                </xsd:complexType>
-              </xsd:element>
-            </xsd:sequence>
-          </xsd:extension>
-        </xsd:complexContent>
-      </xsd:complexType>
-    </xsd:element>
-    <xsd:element name="SharedWithDetails" ma:index="13" nillable="true" ma:displayName="Shared With Details" ma:internalName="SharedWithDetails" ma:readOnly="true">
-      <xsd:simpleType>
-        <xsd:restriction base="dms:Note">
-          <xsd:maxLength value="255"/>
-        </xsd:restriction>
-      </xsd:simpleType>
-    </xsd:element>
-  </xsd:schema>
-  <xsd:schema xmlns="http://schemas.openxmlformats.org/package/2006/metadata/core-properties" xmlns:xsd="http://www.w3.org/2001/XMLSchema" xmlns:xsi="http://www.w3.org/2001/XMLSchema-instance" xmlns:dc="http://purl.org/dc/elements/1.1/" xmlns:dcterms="http://purl.org/dc/terms/" xmlns:odoc="http://schemas.microsoft.com/internal/obd" targetNamespace="http://schemas.openxmlformats.org/package/2006/metadata/core-properties" elementFormDefault="qualified" attributeFormDefault="unqualified" blockDefault="#all">
-    <xsd:import namespace="http://purl.org/dc/elements/1.1/" schemaLocation="http://dublincore.org/schemas/xmls/qdc/2003/04/02/dc.xsd"/>
-    <xsd:import namespace="http://purl.org/dc/terms/" schemaLocation="http://dublincore.org/schemas/xmls/qdc/2003/04/02/dcterms.xsd"/>
-    <xsd:element name="coreProperties" type="CT_coreProperties"/>
-    <xsd:complexType name="CT_coreProperties">
-      <xsd:all>
-        <xsd:element ref="dc:creator" minOccurs="0" maxOccurs="1"/>
-        <xsd:element ref="dcterms:created" minOccurs="0" maxOccurs="1"/>
-        <xsd:element ref="dc:identifier" minOccurs="0" maxOccurs="1"/>
-        <xsd:element name="contentType" minOccurs="0" maxOccurs="1" type="xsd:string" ma:index="0" ma:displayName="Content Type"/>
-        <xsd:element ref="dc:title" minOccurs="0" maxOccurs="1" ma:index="4" ma:displayName="Title"/>
-        <xsd:element ref="dc:subject" minOccurs="0" maxOccurs="1"/>
-        <xsd:element ref="dc:description" minOccurs="0" maxOccurs="1"/>
-        <xsd:element name="keywords" minOccurs="0" maxOccurs="1" type="xsd:string"/>
-        <xsd:element ref="dc:language" minOccurs="0" maxOccurs="1"/>
-        <xsd:element name="category" minOccurs="0" maxOccurs="1" type="xsd:string"/>
-        <xsd:element name="version" minOccurs="0" maxOccurs="1" type="xsd:string"/>
-        <xsd:element name="revision" minOccurs="0" maxOccurs="1" type="xsd:string">
-          <xsd:annotation>
-            <xsd:documentation>
-                        This value indicates the number of saves or revisions. The application is responsible for updating this value after each revision.
-                    </xsd:documentation>
-          </xsd:annotation>
-        </xsd:element>
-        <xsd:element name="lastModifiedBy" minOccurs="0" maxOccurs="1" type="xsd:string"/>
-        <xsd:element ref="dcterms:modified" minOccurs="0" maxOccurs="1"/>
-        <xsd:element name="contentStatus" minOccurs="0" maxOccurs="1" type="xsd:string"/>
-      </xsd:all>
-    </xsd:complexType>
-  </xsd:schema>
-  <xs:schema xmlns:pc="http://schemas.microsoft.com/office/infopath/2007/PartnerControls" xmlns:xs="http://www.w3.org/2001/XMLSchema" targetNamespace="http://schemas.microsoft.com/office/infopath/2007/PartnerControls" elementFormDefault="qualified" attributeFormDefault="unqualified">
-    <xs:element name="Person">
-      <xs:complexType>
-        <xs:sequence>
-          <xs:element ref="pc:DisplayName" minOccurs="0"/>
-          <xs:element ref="pc:AccountId" minOccurs="0"/>
-          <xs:element ref="pc:AccountType" minOccurs="0"/>
-        </xs:sequence>
-      </xs:complexType>
-    </xs:element>
-    <xs:element name="DisplayName" type="xs:string"/>
-    <xs:element name="AccountId" type="xs:string"/>
-    <xs:element name="AccountType" type="xs:string"/>
-    <xs:element name="BDCAssociatedEntity">
-      <xs:complexType>
-        <xs:sequence>
-          <xs:element ref="pc:BDCEntity" minOccurs="0" maxOccurs="unbounded"/>
-        </xs:sequence>
-        <xs:attribute ref="pc:EntityNamespace"/>
-        <xs:attribute ref="pc:EntityName"/>
-        <xs:attribute ref="pc:SystemInstanceName"/>
-        <xs:attribute ref="pc:AssociationName"/>
-      </xs:complexType>
-    </xs:element>
-    <xs:attribute name="EntityNamespace" type="xs:string"/>
-    <xs:attribute name="EntityName" type="xs:string"/>
-    <xs:attribute name="SystemInstanceName" type="xs:string"/>
-    <xs:attribute name="AssociationName" type="xs:string"/>
-    <xs:element name="BDCEntity">
-      <xs:complexType>
-        <xs:sequence>
-          <xs:element ref="pc:EntityDisplayName" minOccurs="0"/>
-          <xs:element ref="pc:EntityInstanceReference" minOccurs="0"/>
-          <xs:element ref="pc:EntityId1" minOccurs="0"/>
-          <xs:element ref="pc:EntityId2" minOccurs="0"/>
-          <xs:element ref="pc:EntityId3" minOccurs="0"/>
-          <xs:element ref="pc:EntityId4" minOccurs="0"/>
-          <xs:element ref="pc:EntityId5" minOccurs="0"/>
-        </xs:sequence>
-      </xs:complexType>
-    </xs:element>
-    <xs:element name="EntityDisplayName" type="xs:string"/>
-    <xs:element name="EntityInstanceReference" type="xs:string"/>
-    <xs:element name="EntityId1" type="xs:string"/>
-    <xs:element name="EntityId2" type="xs:string"/>
-    <xs:element name="EntityId3" type="xs:string"/>
-    <xs:element name="EntityId4" type="xs:string"/>
-    <xs:element name="EntityId5" type="xs:string"/>
-    <xs:element name="Terms">
-      <xs:complexType>
-        <xs:sequence>
-          <xs:element ref="pc:TermInfo" minOccurs="0" maxOccurs="unbounded"/>
-        </xs:sequence>
-      </xs:complexType>
-    </xs:element>
-    <xs:element name="TermInfo">
-      <xs:complexType>
-        <xs:sequence>
-          <xs:element ref="pc:TermName" minOccurs="0"/>
-          <xs:element ref="pc:TermId" minOccurs="0"/>
-        </xs:sequence>
-      </xs:complexType>
-    </xs:element>
-    <xs:element name="TermName" type="xs:string"/>
-    <xs:element name="TermId" type="xs:string"/>
-  </xs:schema>
-</ct:contentTypeSchema>
-</file>
-
-<file path=customXml/item5.xml><?xml version="1.0" encoding="utf-8"?>
-<EurolookProperties>
-  <ProductCustomizationId>EC</ProductCustomizationId>
-  <Created>
-    <Version>10.0.44709.0</Version>
-    <Date>2023-08-16T10:32:49</Date>
-    <Language>EN</Language>
-    <Note/>
-  </Created>
-  <Edited>
-    <Version/>
-    <Date/>
-  </Edited>
-  <DocumentModel>
-    <Id>758e4243-45d9-4080-b5fe-135751945526</Id>
-    <Name>Speech</Name>
-  </DocumentModel>
-  <CustomTemplate>
-    <Id/>
-    <Name/>
-  </CustomTemplate>
-  <DocumentDate>2023-08-16T10:32:49</DocumentDate>
-  <DocumentVersion>0.1</DocumentVersion>
-  <CompatibilityMode>Eurolook10</CompatibilityMode>
-  <DocumentMetadata>
-    <EC_SecurityDistributionWorkingGroup MetadataSerializationType="SimpleValue"/>
-    <EC_SecurityMarking MetadataSerializationType="SimpleValue"/>
-    <EC_SecurityDateMarkingEvent MetadataSerializationType="SimpleValue"/>
-    <EC_SecurityDateMarkingDate MetadataSerializationType="SimpleValue"/>
-    <EC_SecurityDistributionDG MetadataSerializationType="SimpleValue"/>
-    <EC_SecurityDateMarking MetadataSerializationType="SimpleValue"/>
-    <EC_SecurityReleasability MetadataSerializationType="SimpleValue"/>
-    <EC_SecurityDistributionSpecialHandling MetadataSerializationType="SimpleValue"/>
-    <EC_SecurityDistributionSensitive MetadataSerializationType="SimpleValue"/>
-  </DocumentMetadata>
-</EurolookProperties>
-</file>
-
-<file path=customXml/item6.xml><?xml version="1.0" encoding="utf-8"?>
-<p:properties xmlns:p="http://schemas.microsoft.com/office/2006/metadata/properties" xmlns:xsi="http://www.w3.org/2001/XMLSchema-instance" xmlns:pc="http://schemas.microsoft.com/office/infopath/2007/PartnerControls">
-  <documentManagement/>
-</p:properties>
-</file>
-
-<file path=customXml/itemProps1.xml><?xml version="1.0" encoding="utf-8"?>
-<ds:datastoreItem xmlns:ds="http://schemas.openxmlformats.org/officeDocument/2006/customXml" ds:itemID="{632D3671-EA77-4FAE-A9EF-E7449BC6DDBA}">
-  <ds:schemaRefs/>
-</ds:datastoreItem>
-</file>
-
-<file path=customXml/itemProps2.xml><?xml version="1.0" encoding="utf-8"?>
-<ds:datastoreItem xmlns:ds="http://schemas.openxmlformats.org/officeDocument/2006/customXml" ds:itemID="{DE7CEF3B-2F35-4F52-9E35-C078F845BD96}"/>
-</file>
-
-<file path=customXml/itemProps3.xml><?xml version="1.0" encoding="utf-8"?>
-<ds:datastoreItem xmlns:ds="http://schemas.openxmlformats.org/officeDocument/2006/customXml" ds:itemID="{4EF90DE6-88B6-4264-9629-4D8DFDFE87D2}">
-  <ds:schemaRefs/>
-</ds:datastoreItem>
-</file>
-
-<file path=customXml/itemProps4.xml><?xml version="1.0" encoding="utf-8"?>
-<ds:datastoreItem xmlns:ds="http://schemas.openxmlformats.org/officeDocument/2006/customXml" ds:itemID="{19495A06-7E82-46D5-8A4D-654CD964535E}"/>
-</file>
-
-<file path=customXml/itemProps5.xml><?xml version="1.0" encoding="utf-8"?>
-<ds:datastoreItem xmlns:ds="http://schemas.openxmlformats.org/officeDocument/2006/customXml" ds:itemID="{D3EA5527-7367-4268-9D83-5125C98D0ED2}">
-  <ds:schemaRefs/>
-</ds:datastoreItem>
-</file>
-
-<file path=customXml/itemProps6.xml><?xml version="1.0" encoding="utf-8"?>
-<ds:datastoreItem xmlns:ds="http://schemas.openxmlformats.org/officeDocument/2006/customXml" ds:itemID="{9E27DC0F-2B69-4571-B80D-67D1A38959CA}"/>
 </file>
</xml_diff>